<commit_message>
Changed doc, formatted backend code
</commit_message>
<xml_diff>
--- a/documents/templates/1_comissions(Договор поручения).docx
+++ b/documents/templates/1_comissions(Договор поручения).docx
@@ -308,7 +308,7 @@
                 <w:szCs w:val="18"/>
                 <w:lang w:val="en-US"/>
               </w:rPr>
-              <w:t>seller</w:t>
+              <w:t>buyer</w:t>
             </w:r>
             <w:proofErr w:type="gramEnd"/>
             <w:r>
@@ -366,7 +366,7 @@
                 <w:szCs w:val="18"/>
                 <w:lang w:val="en-US"/>
               </w:rPr>
-              <w:t>seller</w:t>
+              <w:t>buyer</w:t>
             </w:r>
             <w:r>
               <w:rPr>
@@ -423,7 +423,7 @@
                 <w:szCs w:val="18"/>
                 <w:lang w:val="en-US"/>
               </w:rPr>
-              <w:t>seller</w:t>
+              <w:t>buyer</w:t>
             </w:r>
             <w:r>
               <w:rPr>
@@ -3911,6 +3911,9 @@
               <w:t>.</w:t>
             </w:r>
             <w:r>
+              <w:rPr>
+                <w:rFonts w:ascii="Times New Roman" w:hAnsi="Times New Roman" w:cs="Times New Roman"/>
+              </w:rPr>
               <w:t xml:space="preserve"> </w:t>
             </w:r>
             <w:r>
@@ -4092,6 +4095,9 @@
           <w:p>
             <w:pPr>
               <w:pStyle w:val="a3"/>
+              <w:rPr>
+                <w:rFonts w:ascii="Times New Roman" w:hAnsi="Times New Roman" w:cs="Times New Roman"/>
+              </w:rPr>
             </w:pPr>
             <w:r>
               <w:rPr>
@@ -5043,25 +5049,7 @@
                 <w:szCs w:val="18"/>
                 <w:lang w:val="en-US"/>
               </w:rPr>
-              <w:t xml:space="preserve"> == "</w:t>
-            </w:r>
-            <w:r>
-              <w:rPr>
-                <w:rFonts w:ascii="Times New Roman" w:hAnsi="Times New Roman" w:cs="Times New Roman"/>
-                <w:sz w:val="18"/>
-                <w:szCs w:val="18"/>
-                <w:lang w:val="en-US"/>
-              </w:rPr>
-              <w:t>person</w:t>
-            </w:r>
-            <w:r>
-              <w:rPr>
-                <w:rFonts w:ascii="Times New Roman" w:hAnsi="Times New Roman" w:cs="Times New Roman"/>
-                <w:sz w:val="18"/>
-                <w:szCs w:val="18"/>
-                <w:lang w:val="en-US"/>
-              </w:rPr>
-              <w:t xml:space="preserve">" </w:t>
+              <w:t xml:space="preserve"> == "person" </w:t>
             </w:r>
             <w:proofErr w:type="gramStart"/>
             <w:r>
@@ -5505,16 +5493,7 @@
                 <w:szCs w:val="18"/>
                 <w:lang w:val="en-US"/>
               </w:rPr>
-              <w:t xml:space="preserve">. </w:t>
-            </w:r>
-            <w:r>
-              <w:rPr>
-                <w:rFonts w:ascii="Times New Roman" w:hAnsi="Times New Roman" w:cs="Times New Roman"/>
-                <w:sz w:val="18"/>
-                <w:szCs w:val="18"/>
-                <w:lang w:val="en-US"/>
-              </w:rPr>
-              <w:t>{{</w:t>
+              <w:t>. {{</w:t>
             </w:r>
             <w:proofErr w:type="spellStart"/>
             <w:r>
@@ -6225,6 +6204,7 @@
             </w:r>
             <w:r>
               <w:rPr>
+                <w:rFonts w:ascii="Times New Roman" w:hAnsi="Times New Roman" w:cs="Times New Roman"/>
                 <w:bCs/>
                 <w:sz w:val="18"/>
                 <w:szCs w:val="18"/>
@@ -6235,6 +6215,7 @@
             <w:proofErr w:type="spellStart"/>
             <w:r>
               <w:rPr>
+                <w:rFonts w:ascii="Times New Roman" w:hAnsi="Times New Roman" w:cs="Times New Roman"/>
                 <w:bCs/>
                 <w:sz w:val="18"/>
                 <w:szCs w:val="18"/>
@@ -6245,6 +6226,7 @@
             <w:proofErr w:type="spellEnd"/>
             <w:r>
               <w:rPr>
+                <w:rFonts w:ascii="Times New Roman" w:hAnsi="Times New Roman" w:cs="Times New Roman"/>
                 <w:bCs/>
                 <w:sz w:val="18"/>
                 <w:szCs w:val="18"/>
@@ -6671,6 +6653,7 @@
       </w:r>
       <w:r>
         <w:rPr>
+          <w:rFonts w:ascii="Times New Roman" w:hAnsi="Times New Roman" w:cs="Times New Roman"/>
           <w:sz w:val="18"/>
           <w:szCs w:val="18"/>
         </w:rPr>
@@ -6679,6 +6662,7 @@
       <w:proofErr w:type="gramEnd"/>
       <w:r>
         <w:rPr>
+          <w:rFonts w:ascii="Times New Roman" w:hAnsi="Times New Roman" w:cs="Times New Roman"/>
           <w:sz w:val="18"/>
           <w:szCs w:val="18"/>
         </w:rPr>
@@ -6686,6 +6670,7 @@
       </w:r>
       <w:r>
         <w:rPr>
+          <w:rFonts w:ascii="Times New Roman" w:hAnsi="Times New Roman" w:cs="Times New Roman"/>
           <w:sz w:val="18"/>
           <w:szCs w:val="18"/>
           <w:lang w:val="en-US"/>
@@ -6694,6 +6679,7 @@
       </w:r>
       <w:r>
         <w:rPr>
+          <w:rFonts w:ascii="Times New Roman" w:hAnsi="Times New Roman" w:cs="Times New Roman"/>
           <w:sz w:val="18"/>
           <w:szCs w:val="18"/>
         </w:rPr>
@@ -6701,6 +6687,7 @@
       </w:r>
       <w:r>
         <w:rPr>
+          <w:rFonts w:ascii="Times New Roman" w:hAnsi="Times New Roman" w:cs="Times New Roman"/>
           <w:sz w:val="18"/>
           <w:szCs w:val="18"/>
           <w:lang w:val="en-US"/>
@@ -6709,6 +6696,7 @@
       </w:r>
       <w:r>
         <w:rPr>
+          <w:rFonts w:ascii="Times New Roman" w:hAnsi="Times New Roman" w:cs="Times New Roman"/>
           <w:sz w:val="18"/>
           <w:szCs w:val="18"/>
         </w:rPr>
@@ -6757,16 +6745,187 @@
         </w:rPr>
         <w:t xml:space="preserve">Гражданин </w:t>
       </w:r>
-      <w:r>
-        <w:rPr>
-          <w:rFonts w:ascii="Times New Roman" w:eastAsia="Times New Roman" w:hAnsi="Times New Roman" w:cs="Times New Roman"/>
+      <w:proofErr w:type="gramStart"/>
+      <w:r>
+        <w:rPr>
+          <w:rFonts w:ascii="Times New Roman" w:hAnsi="Times New Roman" w:cs="Times New Roman"/>
           <w:b/>
-          <w:bCs/>
-          <w:sz w:val="18"/>
-          <w:szCs w:val="18"/>
-          <w:lang w:eastAsia="ru-RU"/>
-        </w:rPr>
-        <w:t>ФАМИЛИЯ ИМЯ ОТЧЕСТВО</w:t>
+          <w:sz w:val="18"/>
+          <w:szCs w:val="18"/>
+        </w:rPr>
+        <w:t xml:space="preserve">{{ </w:t>
+      </w:r>
+      <w:r>
+        <w:rPr>
+          <w:rFonts w:ascii="Times New Roman" w:hAnsi="Times New Roman" w:cs="Times New Roman"/>
+          <w:b/>
+          <w:sz w:val="18"/>
+          <w:szCs w:val="18"/>
+          <w:lang w:val="en-US"/>
+        </w:rPr>
+        <w:t>buyer</w:t>
+      </w:r>
+      <w:proofErr w:type="gramEnd"/>
+      <w:r>
+        <w:rPr>
+          <w:rFonts w:ascii="Times New Roman" w:hAnsi="Times New Roman" w:cs="Times New Roman"/>
+          <w:b/>
+          <w:sz w:val="18"/>
+          <w:szCs w:val="18"/>
+        </w:rPr>
+        <w:t>_</w:t>
+      </w:r>
+      <w:r>
+        <w:rPr>
+          <w:rFonts w:ascii="Times New Roman" w:hAnsi="Times New Roman" w:cs="Times New Roman"/>
+          <w:b/>
+          <w:sz w:val="18"/>
+          <w:szCs w:val="18"/>
+          <w:lang w:val="en-US"/>
+        </w:rPr>
+        <w:t>last</w:t>
+      </w:r>
+      <w:r>
+        <w:rPr>
+          <w:rFonts w:ascii="Times New Roman" w:hAnsi="Times New Roman" w:cs="Times New Roman"/>
+          <w:b/>
+          <w:sz w:val="18"/>
+          <w:szCs w:val="18"/>
+        </w:rPr>
+        <w:t>_</w:t>
+      </w:r>
+      <w:r>
+        <w:rPr>
+          <w:rFonts w:ascii="Times New Roman" w:hAnsi="Times New Roman" w:cs="Times New Roman"/>
+          <w:b/>
+          <w:sz w:val="18"/>
+          <w:szCs w:val="18"/>
+          <w:lang w:val="en-US"/>
+        </w:rPr>
+        <w:t>name</w:t>
+      </w:r>
+      <w:r>
+        <w:rPr>
+          <w:rFonts w:ascii="Times New Roman" w:hAnsi="Times New Roman" w:cs="Times New Roman"/>
+          <w:b/>
+          <w:sz w:val="18"/>
+          <w:szCs w:val="18"/>
+        </w:rPr>
+        <w:t xml:space="preserve"> }} {{ </w:t>
+      </w:r>
+      <w:r>
+        <w:rPr>
+          <w:rFonts w:ascii="Times New Roman" w:hAnsi="Times New Roman" w:cs="Times New Roman"/>
+          <w:b/>
+          <w:sz w:val="18"/>
+          <w:szCs w:val="18"/>
+          <w:lang w:val="en-US"/>
+        </w:rPr>
+        <w:t>buyer</w:t>
+      </w:r>
+      <w:r>
+        <w:rPr>
+          <w:rFonts w:ascii="Times New Roman" w:hAnsi="Times New Roman" w:cs="Times New Roman"/>
+          <w:b/>
+          <w:sz w:val="18"/>
+          <w:szCs w:val="18"/>
+        </w:rPr>
+        <w:t>_</w:t>
+      </w:r>
+      <w:r>
+        <w:rPr>
+          <w:rFonts w:ascii="Times New Roman" w:hAnsi="Times New Roman" w:cs="Times New Roman"/>
+          <w:b/>
+          <w:sz w:val="18"/>
+          <w:szCs w:val="18"/>
+          <w:lang w:val="en-US"/>
+        </w:rPr>
+        <w:t>first</w:t>
+      </w:r>
+      <w:r>
+        <w:rPr>
+          <w:rFonts w:ascii="Times New Roman" w:hAnsi="Times New Roman" w:cs="Times New Roman"/>
+          <w:b/>
+          <w:sz w:val="18"/>
+          <w:szCs w:val="18"/>
+        </w:rPr>
+        <w:t>_</w:t>
+      </w:r>
+      <w:r>
+        <w:rPr>
+          <w:rFonts w:ascii="Times New Roman" w:hAnsi="Times New Roman" w:cs="Times New Roman"/>
+          <w:b/>
+          <w:sz w:val="18"/>
+          <w:szCs w:val="18"/>
+          <w:lang w:val="en-US"/>
+        </w:rPr>
+        <w:t>name</w:t>
+      </w:r>
+      <w:r>
+        <w:rPr>
+          <w:rFonts w:ascii="Times New Roman" w:hAnsi="Times New Roman" w:cs="Times New Roman"/>
+          <w:b/>
+          <w:sz w:val="18"/>
+          <w:szCs w:val="18"/>
+        </w:rPr>
+        <w:t xml:space="preserve"> }} {{ </w:t>
+      </w:r>
+      <w:r>
+        <w:rPr>
+          <w:rFonts w:ascii="Times New Roman" w:hAnsi="Times New Roman" w:cs="Times New Roman"/>
+          <w:b/>
+          <w:sz w:val="18"/>
+          <w:szCs w:val="18"/>
+          <w:lang w:val="en-US"/>
+        </w:rPr>
+        <w:t>buyer</w:t>
+      </w:r>
+      <w:r>
+        <w:rPr>
+          <w:rFonts w:ascii="Times New Roman" w:hAnsi="Times New Roman" w:cs="Times New Roman"/>
+          <w:b/>
+          <w:sz w:val="18"/>
+          <w:szCs w:val="18"/>
+        </w:rPr>
+        <w:t>_</w:t>
+      </w:r>
+      <w:r>
+        <w:rPr>
+          <w:rFonts w:ascii="Times New Roman" w:hAnsi="Times New Roman" w:cs="Times New Roman"/>
+          <w:b/>
+          <w:sz w:val="18"/>
+          <w:szCs w:val="18"/>
+          <w:lang w:val="en-US"/>
+        </w:rPr>
+        <w:t>middle</w:t>
+      </w:r>
+      <w:r>
+        <w:rPr>
+          <w:rFonts w:ascii="Times New Roman" w:hAnsi="Times New Roman" w:cs="Times New Roman"/>
+          <w:b/>
+          <w:sz w:val="18"/>
+          <w:szCs w:val="18"/>
+        </w:rPr>
+        <w:t>_</w:t>
+      </w:r>
+      <w:r>
+        <w:rPr>
+          <w:rFonts w:ascii="Times New Roman" w:hAnsi="Times New Roman" w:cs="Times New Roman"/>
+          <w:b/>
+          <w:sz w:val="18"/>
+          <w:szCs w:val="18"/>
+          <w:lang w:val="en-US"/>
+        </w:rPr>
+        <w:t>name</w:t>
+      </w:r>
+      <w:r>
+        <w:rPr>
+          <w:rFonts w:ascii="Times New Roman" w:hAnsi="Times New Roman" w:cs="Times New Roman"/>
+          <w:b/>
+          <w:sz w:val="18"/>
+          <w:szCs w:val="18"/>
+        </w:rPr>
+        <w:t xml:space="preserve"> }}</w:t>
       </w:r>
       <w:r>
         <w:rPr>
@@ -9324,7 +9483,7 @@
       </w:pPr>
       <w:r>
         <w:rPr>
-          <w:rFonts w:ascii="Times New Roman" w:hAnsi="Times New Roman"/>
+          <w:rFonts w:ascii="Times New Roman" w:hAnsi="Times New Roman" w:cs="Times New Roman"/>
           <w:sz w:val="18"/>
           <w:szCs w:val="18"/>
         </w:rPr>
@@ -9332,7 +9491,7 @@
       </w:r>
       <w:r>
         <w:rPr>
-          <w:rFonts w:ascii="Times New Roman" w:hAnsi="Times New Roman"/>
+          <w:rFonts w:ascii="Times New Roman" w:hAnsi="Times New Roman" w:cs="Times New Roman"/>
           <w:sz w:val="18"/>
           <w:szCs w:val="18"/>
         </w:rPr>
@@ -9340,7 +9499,7 @@
       </w:r>
       <w:r>
         <w:rPr>
-          <w:rFonts w:ascii="Times New Roman" w:hAnsi="Times New Roman"/>
+          <w:rFonts w:ascii="Times New Roman" w:hAnsi="Times New Roman" w:cs="Times New Roman"/>
           <w:sz w:val="18"/>
           <w:szCs w:val="18"/>
         </w:rPr>
@@ -10187,25 +10346,7 @@
                 <w:szCs w:val="18"/>
                 <w:lang w:val="en-US"/>
               </w:rPr>
-              <w:t xml:space="preserve"> == "</w:t>
-            </w:r>
-            <w:r>
-              <w:rPr>
-                <w:rFonts w:ascii="Times New Roman" w:hAnsi="Times New Roman" w:cs="Times New Roman"/>
-                <w:sz w:val="18"/>
-                <w:szCs w:val="18"/>
-                <w:lang w:val="en-US"/>
-              </w:rPr>
-              <w:t>person</w:t>
-            </w:r>
-            <w:r>
-              <w:rPr>
-                <w:rFonts w:ascii="Times New Roman" w:hAnsi="Times New Roman" w:cs="Times New Roman"/>
-                <w:sz w:val="18"/>
-                <w:szCs w:val="18"/>
-                <w:lang w:val="en-US"/>
-              </w:rPr>
-              <w:t xml:space="preserve">" </w:t>
+              <w:t xml:space="preserve"> == "person" </w:t>
             </w:r>
             <w:proofErr w:type="gramStart"/>
             <w:r>
@@ -11528,6 +11669,7 @@
             </w:r>
             <w:r>
               <w:rPr>
+                <w:rFonts w:ascii="Times New Roman" w:hAnsi="Times New Roman" w:cs="Times New Roman"/>
                 <w:bCs/>
                 <w:sz w:val="18"/>
                 <w:szCs w:val="18"/>
@@ -11538,6 +11680,7 @@
             <w:proofErr w:type="spellStart"/>
             <w:r>
               <w:rPr>
+                <w:rFonts w:ascii="Times New Roman" w:hAnsi="Times New Roman" w:cs="Times New Roman"/>
                 <w:bCs/>
                 <w:sz w:val="18"/>
                 <w:szCs w:val="18"/>
@@ -11548,6 +11691,7 @@
             <w:proofErr w:type="spellEnd"/>
             <w:r>
               <w:rPr>
+                <w:rFonts w:ascii="Times New Roman" w:hAnsi="Times New Roman" w:cs="Times New Roman"/>
                 <w:bCs/>
                 <w:sz w:val="18"/>
                 <w:szCs w:val="18"/>
@@ -11713,27 +11857,7 @@
           <w:szCs w:val="18"/>
           <w:lang w:val="en-US"/>
         </w:rPr>
-        <w:t>doc</w:t>
-      </w:r>
-      <w:r>
-        <w:rPr>
-          <w:rFonts w:ascii="Times New Roman" w:hAnsi="Times New Roman" w:cs="Times New Roman"/>
-          <w:i/>
-          <w:sz w:val="18"/>
-          <w:szCs w:val="18"/>
-          <w:lang w:val="en-US"/>
-        </w:rPr>
-        <w:t>_</w:t>
-      </w:r>
-      <w:r>
-        <w:rPr>
-          <w:rFonts w:ascii="Times New Roman" w:hAnsi="Times New Roman" w:cs="Times New Roman"/>
-          <w:i/>
-          <w:sz w:val="18"/>
-          <w:szCs w:val="18"/>
-          <w:lang w:val="en-US"/>
-        </w:rPr>
-        <w:t>id</w:t>
+        <w:t>doc_id</w:t>
       </w:r>
       <w:proofErr w:type="spellEnd"/>
       <w:r>
@@ -11795,27 +11919,7 @@
           <w:szCs w:val="18"/>
           <w:lang w:val="en-US"/>
         </w:rPr>
-        <w:t>doc</w:t>
-      </w:r>
-      <w:r>
-        <w:rPr>
-          <w:rFonts w:ascii="Times New Roman" w:hAnsi="Times New Roman" w:cs="Times New Roman"/>
-          <w:i/>
-          <w:sz w:val="18"/>
-          <w:szCs w:val="18"/>
-          <w:lang w:val="en-US"/>
-        </w:rPr>
-        <w:t>_</w:t>
-      </w:r>
-      <w:r>
-        <w:rPr>
-          <w:rFonts w:ascii="Times New Roman" w:hAnsi="Times New Roman" w:cs="Times New Roman"/>
-          <w:i/>
-          <w:sz w:val="18"/>
-          <w:szCs w:val="18"/>
-          <w:lang w:val="en-US"/>
-        </w:rPr>
-        <w:t>date</w:t>
+        <w:t>doc_date</w:t>
       </w:r>
       <w:proofErr w:type="spellEnd"/>
       <w:r>
@@ -12005,6 +12109,7 @@
       </w:r>
       <w:r>
         <w:rPr>
+          <w:rFonts w:ascii="Times New Roman" w:hAnsi="Times New Roman" w:cs="Times New Roman"/>
           <w:sz w:val="18"/>
           <w:szCs w:val="18"/>
         </w:rPr>
@@ -12013,6 +12118,7 @@
       <w:proofErr w:type="gramEnd"/>
       <w:r>
         <w:rPr>
+          <w:rFonts w:ascii="Times New Roman" w:hAnsi="Times New Roman" w:cs="Times New Roman"/>
           <w:sz w:val="18"/>
           <w:szCs w:val="18"/>
         </w:rPr>
@@ -12020,6 +12126,7 @@
       </w:r>
       <w:r>
         <w:rPr>
+          <w:rFonts w:ascii="Times New Roman" w:hAnsi="Times New Roman" w:cs="Times New Roman"/>
           <w:sz w:val="18"/>
           <w:szCs w:val="18"/>
           <w:lang w:val="en-US"/>
@@ -12028,6 +12135,7 @@
       </w:r>
       <w:r>
         <w:rPr>
+          <w:rFonts w:ascii="Times New Roman" w:hAnsi="Times New Roman" w:cs="Times New Roman"/>
           <w:sz w:val="18"/>
           <w:szCs w:val="18"/>
         </w:rPr>
@@ -12035,6 +12143,7 @@
       </w:r>
       <w:r>
         <w:rPr>
+          <w:rFonts w:ascii="Times New Roman" w:hAnsi="Times New Roman" w:cs="Times New Roman"/>
           <w:sz w:val="18"/>
           <w:szCs w:val="18"/>
           <w:lang w:val="en-US"/>
@@ -12043,6 +12152,7 @@
       </w:r>
       <w:r>
         <w:rPr>
+          <w:rFonts w:ascii="Times New Roman" w:hAnsi="Times New Roman" w:cs="Times New Roman"/>
           <w:sz w:val="18"/>
           <w:szCs w:val="18"/>
         </w:rPr>
@@ -12076,15 +12186,7 @@
           <w:sz w:val="18"/>
           <w:szCs w:val="18"/>
         </w:rPr>
-        <w:t xml:space="preserve">    </w:t>
-      </w:r>
-      <w:r>
-        <w:rPr>
-          <w:rFonts w:ascii="Times New Roman" w:hAnsi="Times New Roman" w:cs="Times New Roman"/>
-          <w:sz w:val="18"/>
-          <w:szCs w:val="18"/>
-        </w:rPr>
-        <w:t xml:space="preserve">Я, </w:t>
+        <w:t xml:space="preserve">    Я, </w:t>
       </w:r>
       <w:r>
         <w:rPr>
@@ -16123,7 +16225,13 @@
         </w:rPr>
       </w:pPr>
     </w:p>
-    <w:p/>
+    <w:p>
+      <w:pPr>
+        <w:rPr>
+          <w:rFonts w:ascii="Times New Roman" w:hAnsi="Times New Roman" w:cs="Times New Roman"/>
+        </w:rPr>
+      </w:pPr>
+    </w:p>
     <w:sectPr>
       <w:pgSz w:w="11906" w:h="16838"/>
       <w:pgMar w:top="720" w:right="720" w:bottom="720" w:left="720" w:header="708" w:footer="708" w:gutter="0"/>

</xml_diff>

<commit_message>
Updated frontend and backend, changed docs
</commit_message>
<xml_diff>
--- a/documents/templates/1_comissions(Договор поручения).docx
+++ b/documents/templates/1_comissions(Договор поручения).docx
@@ -539,7 +539,7 @@
                 <w:szCs w:val="18"/>
                 <w:lang w:eastAsia="ru-RU"/>
               </w:rPr>
-              <w:t>ООО «ВТОРОЙ КИЛОМЕТР»</w:t>
+              <w:t>{{ SELLER_NAME }}</w:t>
             </w:r>
             <w:r>
               <w:rPr>
@@ -3479,84 +3479,61 @@
                 <w:szCs w:val="18"/>
                 <w:lang w:eastAsia="ru-RU"/>
               </w:rPr>
-              <w:t>определенной в п. 2.1.2. Договора, но не менее 80</w:t>
-            </w:r>
-            <w:r>
-              <w:rPr>
-                <w:rFonts w:ascii="Times New Roman" w:eastAsia="Times New Roman" w:hAnsi="Times New Roman" w:cs="Times New Roman"/>
-                <w:b/>
-                <w:color w:val="000000" w:themeColor="text1"/>
-                <w:sz w:val="18"/>
-                <w:szCs w:val="18"/>
-                <w:lang w:eastAsia="ru-RU"/>
-              </w:rPr>
-              <w:t xml:space="preserve"> </w:t>
-            </w:r>
-            <w:r>
-              <w:rPr>
-                <w:rFonts w:ascii="Times New Roman" w:eastAsia="Times New Roman" w:hAnsi="Times New Roman" w:cs="Times New Roman"/>
-                <w:b/>
-                <w:color w:val="000000" w:themeColor="text1"/>
-                <w:sz w:val="18"/>
-                <w:szCs w:val="18"/>
-                <w:lang w:eastAsia="ru-RU"/>
-              </w:rPr>
-              <w:t>0</w:t>
-            </w:r>
-            <w:r>
-              <w:rPr>
-                <w:rFonts w:ascii="Times New Roman" w:eastAsia="Times New Roman" w:hAnsi="Times New Roman" w:cs="Times New Roman"/>
-                <w:b/>
-                <w:color w:val="000000" w:themeColor="text1"/>
-                <w:sz w:val="18"/>
-                <w:szCs w:val="18"/>
-                <w:lang w:eastAsia="ru-RU"/>
-              </w:rPr>
-              <w:t>00</w:t>
-            </w:r>
-            <w:r>
-              <w:rPr>
-                <w:rFonts w:ascii="Times New Roman" w:eastAsia="Times New Roman" w:hAnsi="Times New Roman" w:cs="Times New Roman"/>
-                <w:b/>
-                <w:color w:val="000000" w:themeColor="text1"/>
-                <w:sz w:val="18"/>
-                <w:szCs w:val="18"/>
-                <w:lang w:eastAsia="ru-RU"/>
-              </w:rPr>
-              <w:t xml:space="preserve"> (</w:t>
-            </w:r>
-            <w:r>
-              <w:rPr>
-                <w:rFonts w:ascii="Times New Roman" w:eastAsia="Times New Roman" w:hAnsi="Times New Roman" w:cs="Times New Roman"/>
-                <w:b/>
-                <w:color w:val="000000" w:themeColor="text1"/>
-                <w:sz w:val="18"/>
-                <w:szCs w:val="18"/>
-                <w:lang w:eastAsia="ru-RU"/>
-              </w:rPr>
-              <w:t>В</w:t>
-            </w:r>
-            <w:r>
-              <w:rPr>
-                <w:rFonts w:ascii="Times New Roman" w:eastAsia="Times New Roman" w:hAnsi="Times New Roman" w:cs="Times New Roman"/>
-                <w:b/>
-                <w:color w:val="000000" w:themeColor="text1"/>
-                <w:sz w:val="18"/>
-                <w:szCs w:val="18"/>
-                <w:lang w:eastAsia="ru-RU"/>
-              </w:rPr>
-              <w:t>осемьдесят тысяч</w:t>
-            </w:r>
-            <w:r>
-              <w:rPr>
-                <w:rFonts w:ascii="Times New Roman" w:eastAsia="Times New Roman" w:hAnsi="Times New Roman" w:cs="Times New Roman"/>
-                <w:b/>
-                <w:color w:val="000000" w:themeColor="text1"/>
-                <w:sz w:val="18"/>
-                <w:szCs w:val="18"/>
-                <w:lang w:eastAsia="ru-RU"/>
-              </w:rPr>
-              <w:t>) рублей.</w:t>
+              <w:t xml:space="preserve">определенной в п. 2.1.2. Договора, но не менее </w:t>
+            </w:r>
+            <w:r>
+              <w:rPr>
+                <w:rFonts w:ascii="Times New Roman" w:eastAsia="Times New Roman" w:hAnsi="Times New Roman" w:cs="Times New Roman"/>
+                <w:b/>
+                <w:sz w:val="18"/>
+                <w:szCs w:val="18"/>
+                <w:lang w:eastAsia="ru-RU"/>
+              </w:rPr>
+              <w:t>{{</w:t>
+            </w:r>
+            <w:proofErr w:type="spellStart"/>
+            <w:r>
+              <w:rPr>
+                <w:rFonts w:ascii="Times New Roman" w:eastAsia="Times New Roman" w:hAnsi="Times New Roman" w:cs="Times New Roman"/>
+                <w:b/>
+                <w:sz w:val="18"/>
+                <w:szCs w:val="18"/>
+                <w:lang w:eastAsia="ru-RU"/>
+              </w:rPr>
+              <w:t>tax</w:t>
+            </w:r>
+            <w:proofErr w:type="spellEnd"/>
+            <w:r>
+              <w:rPr>
+                <w:rFonts w:ascii="Times New Roman" w:eastAsia="Times New Roman" w:hAnsi="Times New Roman" w:cs="Times New Roman"/>
+                <w:b/>
+                <w:sz w:val="18"/>
+                <w:szCs w:val="18"/>
+                <w:lang w:eastAsia="ru-RU"/>
+              </w:rPr>
+              <w:t>}} ({{</w:t>
+            </w:r>
+            <w:proofErr w:type="spellStart"/>
+            <w:r>
+              <w:rPr>
+                <w:rFonts w:ascii="Times New Roman" w:eastAsia="Times New Roman" w:hAnsi="Times New Roman" w:cs="Times New Roman"/>
+                <w:b/>
+                <w:sz w:val="18"/>
+                <w:szCs w:val="18"/>
+                <w:lang w:eastAsia="ru-RU"/>
+              </w:rPr>
+              <w:t>tax_word</w:t>
+            </w:r>
+            <w:proofErr w:type="spellEnd"/>
+            <w:r>
+              <w:rPr>
+                <w:rFonts w:ascii="Times New Roman" w:eastAsia="Times New Roman" w:hAnsi="Times New Roman" w:cs="Times New Roman"/>
+                <w:b/>
+                <w:sz w:val="18"/>
+                <w:szCs w:val="18"/>
+                <w:lang w:eastAsia="ru-RU"/>
+              </w:rPr>
+              <w:t>}}) рублей.</w:t>
             </w:r>
           </w:p>
           <w:p>
@@ -3766,7 +3743,29 @@
                 <w:szCs w:val="18"/>
                 <w:lang w:eastAsia="ru-RU"/>
               </w:rPr>
-              <w:t xml:space="preserve">. Договор может быть прекращен вследствие отказа Поверенного от исполнения поручения, который возможен в любое время действия Договора. </w:t>
+              <w:t>. Договор может быть прекращен вследствие отказа Поверенного от исполнения поручения, который возможен в любое время действия Договора.</w:t>
+            </w:r>
+          </w:p>
+          <w:p>
+            <w:pPr>
+              <w:spacing w:after="0" w:line="240" w:lineRule="auto"/>
+              <w:ind w:firstLine="300"/>
+              <w:jc w:val="both"/>
+              <w:rPr>
+                <w:rFonts w:ascii="Times New Roman" w:eastAsia="Times New Roman" w:hAnsi="Times New Roman" w:cs="Times New Roman"/>
+                <w:sz w:val="18"/>
+                <w:szCs w:val="18"/>
+                <w:lang w:eastAsia="ru-RU"/>
+              </w:rPr>
+            </w:pPr>
+            <w:r>
+              <w:rPr>
+                <w:rFonts w:ascii="Times New Roman" w:eastAsia="Times New Roman" w:hAnsi="Times New Roman" w:cs="Times New Roman"/>
+                <w:sz w:val="18"/>
+                <w:szCs w:val="18"/>
+                <w:lang w:eastAsia="ru-RU"/>
+              </w:rPr>
+              <w:t>6.3. Договор может быть расторгнут в любое время по соглашению Сторон, либо по иным основаниям, предусмотренным Договором и действующим законодательством РФ.</w:t>
             </w:r>
           </w:p>
         </w:tc>
@@ -5593,13 +5592,120 @@
                 <w:szCs w:val="18"/>
                 <w:lang w:val="en-US"/>
               </w:rPr>
-              <w:t>" %}</w:t>
-            </w:r>
-            <w:r>
-              <w:rPr>
-                <w:rFonts w:ascii="Times New Roman" w:hAnsi="Times New Roman" w:cs="Times New Roman"/>
-                <w:b/>
-                <w:bCs/>
+              <w:t xml:space="preserve">" </w:t>
+            </w:r>
+            <w:proofErr w:type="gramStart"/>
+            <w:r>
+              <w:rPr>
+                <w:rFonts w:ascii="Times New Roman" w:hAnsi="Times New Roman" w:cs="Times New Roman"/>
+                <w:sz w:val="18"/>
+                <w:szCs w:val="18"/>
+                <w:lang w:val="en-US"/>
+              </w:rPr>
+              <w:t>%}</w:t>
+            </w:r>
+            <w:r>
+              <w:rPr>
+                <w:rFonts w:ascii="Times New Roman" w:hAnsi="Times New Roman" w:cs="Times New Roman"/>
+                <w:b/>
+                <w:bCs/>
+                <w:sz w:val="18"/>
+                <w:szCs w:val="18"/>
+                <w:lang w:val="en-US"/>
+              </w:rPr>
+              <w:t>{</w:t>
+            </w:r>
+            <w:proofErr w:type="gramEnd"/>
+            <w:r>
+              <w:rPr>
+                <w:rFonts w:ascii="Times New Roman" w:hAnsi="Times New Roman" w:cs="Times New Roman"/>
+                <w:b/>
+                <w:bCs/>
+                <w:sz w:val="18"/>
+                <w:szCs w:val="18"/>
+                <w:lang w:val="en-US"/>
+              </w:rPr>
+              <w:t xml:space="preserve">{ </w:t>
+            </w:r>
+            <w:proofErr w:type="spellStart"/>
+            <w:r>
+              <w:rPr>
+                <w:rFonts w:ascii="Times New Roman" w:hAnsi="Times New Roman" w:cs="Times New Roman"/>
+                <w:b/>
+                <w:bCs/>
+                <w:sz w:val="18"/>
+                <w:szCs w:val="18"/>
+                <w:lang w:val="en-US"/>
+              </w:rPr>
+              <w:t>buyer_name</w:t>
+            </w:r>
+            <w:proofErr w:type="spellEnd"/>
+            <w:r>
+              <w:rPr>
+                <w:rFonts w:ascii="Times New Roman" w:hAnsi="Times New Roman" w:cs="Times New Roman"/>
+                <w:b/>
+                <w:bCs/>
+                <w:sz w:val="18"/>
+                <w:szCs w:val="18"/>
+                <w:lang w:val="en-US"/>
+              </w:rPr>
+              <w:t xml:space="preserve"> }}</w:t>
+            </w:r>
+          </w:p>
+          <w:p>
+            <w:pPr>
+              <w:pStyle w:val="ConsPlusNonformat"/>
+              <w:rPr>
+                <w:rFonts w:ascii="Times New Roman" w:hAnsi="Times New Roman" w:cs="Times New Roman"/>
+                <w:sz w:val="18"/>
+                <w:szCs w:val="18"/>
+                <w:lang w:val="en-US"/>
+              </w:rPr>
+            </w:pPr>
+            <w:proofErr w:type="spellStart"/>
+            <w:r>
+              <w:rPr>
+                <w:rFonts w:ascii="Times New Roman" w:hAnsi="Times New Roman" w:cs="Times New Roman"/>
+                <w:sz w:val="18"/>
+                <w:szCs w:val="18"/>
+                <w:lang w:val="en-US"/>
+              </w:rPr>
+              <w:t>Юр</w:t>
+            </w:r>
+            <w:proofErr w:type="spellEnd"/>
+            <w:r>
+              <w:rPr>
+                <w:rFonts w:ascii="Times New Roman" w:hAnsi="Times New Roman" w:cs="Times New Roman"/>
+                <w:sz w:val="18"/>
+                <w:szCs w:val="18"/>
+                <w:lang w:val="en-US"/>
+              </w:rPr>
+              <w:t xml:space="preserve">. </w:t>
+            </w:r>
+            <w:proofErr w:type="spellStart"/>
+            <w:r>
+              <w:rPr>
+                <w:rFonts w:ascii="Times New Roman" w:hAnsi="Times New Roman" w:cs="Times New Roman"/>
+                <w:sz w:val="18"/>
+                <w:szCs w:val="18"/>
+                <w:lang w:val="en-US"/>
+              </w:rPr>
+              <w:t>адрес</w:t>
+            </w:r>
+            <w:proofErr w:type="spellEnd"/>
+            <w:r>
+              <w:rPr>
+                <w:rFonts w:ascii="Times New Roman" w:hAnsi="Times New Roman" w:cs="Times New Roman"/>
+                <w:sz w:val="18"/>
+                <w:szCs w:val="18"/>
+                <w:lang w:val="en-US"/>
+              </w:rPr>
+              <w:t xml:space="preserve">: </w:t>
+            </w:r>
+            <w:proofErr w:type="gramStart"/>
+            <w:r>
+              <w:rPr>
+                <w:rFonts w:ascii="Times New Roman" w:hAnsi="Times New Roman" w:cs="Times New Roman"/>
                 <w:sz w:val="18"/>
                 <w:szCs w:val="18"/>
                 <w:lang w:val="en-US"/>
@@ -5610,20 +5716,26 @@
             <w:r>
               <w:rPr>
                 <w:rFonts w:ascii="Times New Roman" w:hAnsi="Times New Roman" w:cs="Times New Roman"/>
-                <w:b/>
-                <w:bCs/>
-                <w:sz w:val="18"/>
-                <w:szCs w:val="18"/>
-                <w:lang w:val="en-US"/>
-              </w:rPr>
-              <w:t>buyer_name</w:t>
+                <w:sz w:val="18"/>
+                <w:szCs w:val="18"/>
+                <w:lang w:val="en-US"/>
+              </w:rPr>
+              <w:t>buyer</w:t>
+            </w:r>
+            <w:proofErr w:type="gramEnd"/>
+            <w:r>
+              <w:rPr>
+                <w:rFonts w:ascii="Times New Roman" w:hAnsi="Times New Roman" w:cs="Times New Roman"/>
+                <w:sz w:val="18"/>
+                <w:szCs w:val="18"/>
+                <w:lang w:val="en-US"/>
+              </w:rPr>
+              <w:t>_legal_address</w:t>
             </w:r>
             <w:proofErr w:type="spellEnd"/>
             <w:r>
               <w:rPr>
                 <w:rFonts w:ascii="Times New Roman" w:hAnsi="Times New Roman" w:cs="Times New Roman"/>
-                <w:b/>
-                <w:bCs/>
                 <w:sz w:val="18"/>
                 <w:szCs w:val="18"/>
                 <w:lang w:val="en-US"/>
@@ -5649,7 +5761,7 @@
                 <w:szCs w:val="18"/>
                 <w:lang w:val="en-US"/>
               </w:rPr>
-              <w:t>Юр</w:t>
+              <w:t>эл</w:t>
             </w:r>
             <w:proofErr w:type="spellEnd"/>
             <w:r>
@@ -5669,7 +5781,7 @@
                 <w:szCs w:val="18"/>
                 <w:lang w:val="en-US"/>
               </w:rPr>
-              <w:t>адрес</w:t>
+              <w:t>почта</w:t>
             </w:r>
             <w:proofErr w:type="spellEnd"/>
             <w:r>
@@ -5679,7 +5791,17 @@
                 <w:szCs w:val="18"/>
                 <w:lang w:val="en-US"/>
               </w:rPr>
-              <w:t xml:space="preserve">: {{ </w:t>
+              <w:t xml:space="preserve">: </w:t>
+            </w:r>
+            <w:proofErr w:type="gramStart"/>
+            <w:r>
+              <w:rPr>
+                <w:rFonts w:ascii="Times New Roman" w:hAnsi="Times New Roman" w:cs="Times New Roman"/>
+                <w:sz w:val="18"/>
+                <w:szCs w:val="18"/>
+                <w:lang w:val="en-US"/>
+              </w:rPr>
+              <w:t xml:space="preserve">{{ </w:t>
             </w:r>
             <w:proofErr w:type="spellStart"/>
             <w:r>
@@ -5689,7 +5811,17 @@
                 <w:szCs w:val="18"/>
                 <w:lang w:val="en-US"/>
               </w:rPr>
-              <w:t>buyer_legal_address</w:t>
+              <w:t>buyer</w:t>
+            </w:r>
+            <w:proofErr w:type="gramEnd"/>
+            <w:r>
+              <w:rPr>
+                <w:rFonts w:ascii="Times New Roman" w:hAnsi="Times New Roman" w:cs="Times New Roman"/>
+                <w:sz w:val="18"/>
+                <w:szCs w:val="18"/>
+                <w:lang w:val="en-US"/>
+              </w:rPr>
+              <w:t>_email</w:t>
             </w:r>
             <w:proofErr w:type="spellEnd"/>
             <w:r>
@@ -5720,7 +5852,7 @@
                 <w:szCs w:val="18"/>
                 <w:lang w:val="en-US"/>
               </w:rPr>
-              <w:t>эл</w:t>
+              <w:t>тел</w:t>
             </w:r>
             <w:proofErr w:type="spellEnd"/>
             <w:r>
@@ -5730,7 +5862,17 @@
                 <w:szCs w:val="18"/>
                 <w:lang w:val="en-US"/>
               </w:rPr>
-              <w:t xml:space="preserve">. </w:t>
+              <w:t xml:space="preserve">: </w:t>
+            </w:r>
+            <w:proofErr w:type="gramStart"/>
+            <w:r>
+              <w:rPr>
+                <w:rFonts w:ascii="Times New Roman" w:hAnsi="Times New Roman" w:cs="Times New Roman"/>
+                <w:sz w:val="18"/>
+                <w:szCs w:val="18"/>
+                <w:lang w:val="en-US"/>
+              </w:rPr>
+              <w:t xml:space="preserve">{{ </w:t>
             </w:r>
             <w:proofErr w:type="spellStart"/>
             <w:r>
@@ -5740,7 +5882,17 @@
                 <w:szCs w:val="18"/>
                 <w:lang w:val="en-US"/>
               </w:rPr>
-              <w:t>почта</w:t>
+              <w:t>buyer</w:t>
+            </w:r>
+            <w:proofErr w:type="gramEnd"/>
+            <w:r>
+              <w:rPr>
+                <w:rFonts w:ascii="Times New Roman" w:hAnsi="Times New Roman" w:cs="Times New Roman"/>
+                <w:sz w:val="18"/>
+                <w:szCs w:val="18"/>
+                <w:lang w:val="en-US"/>
+              </w:rPr>
+              <w:t>_phone</w:t>
             </w:r>
             <w:proofErr w:type="spellEnd"/>
             <w:r>
@@ -5750,7 +5902,37 @@
                 <w:szCs w:val="18"/>
                 <w:lang w:val="en-US"/>
               </w:rPr>
-              <w:t xml:space="preserve">: {{ </w:t>
+              <w:t xml:space="preserve"> }}</w:t>
+            </w:r>
+          </w:p>
+          <w:p>
+            <w:pPr>
+              <w:pStyle w:val="ConsPlusNonformat"/>
+              <w:rPr>
+                <w:rFonts w:ascii="Times New Roman" w:hAnsi="Times New Roman" w:cs="Times New Roman"/>
+                <w:sz w:val="18"/>
+                <w:szCs w:val="18"/>
+                <w:lang w:val="en-US"/>
+              </w:rPr>
+            </w:pPr>
+            <w:r>
+              <w:rPr>
+                <w:rFonts w:ascii="Times New Roman" w:hAnsi="Times New Roman" w:cs="Times New Roman"/>
+                <w:sz w:val="18"/>
+                <w:szCs w:val="18"/>
+                <w:lang w:val="en-US"/>
+              </w:rPr>
+              <w:t xml:space="preserve">ОГРН </w:t>
+            </w:r>
+            <w:proofErr w:type="gramStart"/>
+            <w:r>
+              <w:rPr>
+                <w:rFonts w:ascii="Times New Roman" w:hAnsi="Times New Roman" w:cs="Times New Roman"/>
+                <w:sz w:val="18"/>
+                <w:szCs w:val="18"/>
+                <w:lang w:val="en-US"/>
+              </w:rPr>
+              <w:t xml:space="preserve">{{ </w:t>
             </w:r>
             <w:proofErr w:type="spellStart"/>
             <w:r>
@@ -5760,7 +5942,17 @@
                 <w:szCs w:val="18"/>
                 <w:lang w:val="en-US"/>
               </w:rPr>
-              <w:t>buyer_email</w:t>
+              <w:t>buyer</w:t>
+            </w:r>
+            <w:proofErr w:type="gramEnd"/>
+            <w:r>
+              <w:rPr>
+                <w:rFonts w:ascii="Times New Roman" w:hAnsi="Times New Roman" w:cs="Times New Roman"/>
+                <w:sz w:val="18"/>
+                <w:szCs w:val="18"/>
+                <w:lang w:val="en-US"/>
+              </w:rPr>
+              <w:t>_ogrn</w:t>
             </w:r>
             <w:proofErr w:type="spellEnd"/>
             <w:r>
@@ -5783,6 +5975,25 @@
                 <w:lang w:val="en-US"/>
               </w:rPr>
             </w:pPr>
+            <w:r>
+              <w:rPr>
+                <w:rFonts w:ascii="Times New Roman" w:hAnsi="Times New Roman" w:cs="Times New Roman"/>
+                <w:sz w:val="18"/>
+                <w:szCs w:val="18"/>
+                <w:lang w:val="en-US"/>
+              </w:rPr>
+              <w:t xml:space="preserve">ИНН </w:t>
+            </w:r>
+            <w:proofErr w:type="gramStart"/>
+            <w:r>
+              <w:rPr>
+                <w:rFonts w:ascii="Times New Roman" w:hAnsi="Times New Roman" w:cs="Times New Roman"/>
+                <w:sz w:val="18"/>
+                <w:szCs w:val="18"/>
+                <w:lang w:val="en-US"/>
+              </w:rPr>
+              <w:t xml:space="preserve">{{ </w:t>
+            </w:r>
             <w:proofErr w:type="spellStart"/>
             <w:r>
               <w:rPr>
@@ -5791,7 +6002,17 @@
                 <w:szCs w:val="18"/>
                 <w:lang w:val="en-US"/>
               </w:rPr>
-              <w:t>тел</w:t>
+              <w:t>buyer</w:t>
+            </w:r>
+            <w:proofErr w:type="gramEnd"/>
+            <w:r>
+              <w:rPr>
+                <w:rFonts w:ascii="Times New Roman" w:hAnsi="Times New Roman" w:cs="Times New Roman"/>
+                <w:sz w:val="18"/>
+                <w:szCs w:val="18"/>
+                <w:lang w:val="en-US"/>
+              </w:rPr>
+              <w:t>_inn</w:t>
             </w:r>
             <w:proofErr w:type="spellEnd"/>
             <w:r>
@@ -5801,7 +6022,7 @@
                 <w:szCs w:val="18"/>
                 <w:lang w:val="en-US"/>
               </w:rPr>
-              <w:t xml:space="preserve">: {{ </w:t>
+              <w:t xml:space="preserve"> }} КПП {{ </w:t>
             </w:r>
             <w:proofErr w:type="spellStart"/>
             <w:r>
@@ -5811,7 +6032,7 @@
                 <w:szCs w:val="18"/>
                 <w:lang w:val="en-US"/>
               </w:rPr>
-              <w:t>buyer_phone</w:t>
+              <w:t>buyer_kpp</w:t>
             </w:r>
             <w:proofErr w:type="spellEnd"/>
             <w:r>
@@ -5841,7 +6062,17 @@
                 <w:szCs w:val="18"/>
                 <w:lang w:val="en-US"/>
               </w:rPr>
-              <w:t xml:space="preserve">ОГРН {{ </w:t>
+              <w:t xml:space="preserve">р/с </w:t>
+            </w:r>
+            <w:proofErr w:type="gramStart"/>
+            <w:r>
+              <w:rPr>
+                <w:rFonts w:ascii="Times New Roman" w:hAnsi="Times New Roman" w:cs="Times New Roman"/>
+                <w:sz w:val="18"/>
+                <w:szCs w:val="18"/>
+                <w:lang w:val="en-US"/>
+              </w:rPr>
+              <w:t xml:space="preserve">{{ </w:t>
             </w:r>
             <w:proofErr w:type="spellStart"/>
             <w:r>
@@ -5851,7 +6082,17 @@
                 <w:szCs w:val="18"/>
                 <w:lang w:val="en-US"/>
               </w:rPr>
-              <w:t>buyer_ogrn</w:t>
+              <w:t>buyer</w:t>
+            </w:r>
+            <w:proofErr w:type="gramEnd"/>
+            <w:r>
+              <w:rPr>
+                <w:rFonts w:ascii="Times New Roman" w:hAnsi="Times New Roman" w:cs="Times New Roman"/>
+                <w:sz w:val="18"/>
+                <w:szCs w:val="18"/>
+                <w:lang w:val="en-US"/>
+              </w:rPr>
+              <w:t>_bank_account</w:t>
             </w:r>
             <w:proofErr w:type="spellEnd"/>
             <w:r>
@@ -5874,14 +6115,15 @@
                 <w:lang w:val="en-US"/>
               </w:rPr>
             </w:pPr>
-            <w:r>
-              <w:rPr>
-                <w:rFonts w:ascii="Times New Roman" w:hAnsi="Times New Roman" w:cs="Times New Roman"/>
-                <w:sz w:val="18"/>
-                <w:szCs w:val="18"/>
-                <w:lang w:val="en-US"/>
-              </w:rPr>
-              <w:t xml:space="preserve">ИНН {{ </w:t>
+            <w:proofErr w:type="gramStart"/>
+            <w:r>
+              <w:rPr>
+                <w:rFonts w:ascii="Times New Roman" w:hAnsi="Times New Roman" w:cs="Times New Roman"/>
+                <w:sz w:val="18"/>
+                <w:szCs w:val="18"/>
+                <w:lang w:val="en-US"/>
+              </w:rPr>
+              <w:t xml:space="preserve">{{ </w:t>
             </w:r>
             <w:proofErr w:type="spellStart"/>
             <w:r>
@@ -5891,7 +6133,17 @@
                 <w:szCs w:val="18"/>
                 <w:lang w:val="en-US"/>
               </w:rPr>
-              <w:t>buyer_inn</w:t>
+              <w:t>buyer</w:t>
+            </w:r>
+            <w:proofErr w:type="gramEnd"/>
+            <w:r>
+              <w:rPr>
+                <w:rFonts w:ascii="Times New Roman" w:hAnsi="Times New Roman" w:cs="Times New Roman"/>
+                <w:sz w:val="18"/>
+                <w:szCs w:val="18"/>
+                <w:lang w:val="en-US"/>
+              </w:rPr>
+              <w:t>_bank_name</w:t>
             </w:r>
             <w:proofErr w:type="spellEnd"/>
             <w:r>
@@ -5901,7 +6153,37 @@
                 <w:szCs w:val="18"/>
                 <w:lang w:val="en-US"/>
               </w:rPr>
-              <w:t xml:space="preserve"> }} КПП {{ </w:t>
+              <w:t xml:space="preserve"> }}</w:t>
+            </w:r>
+          </w:p>
+          <w:p>
+            <w:pPr>
+              <w:pStyle w:val="ConsPlusNonformat"/>
+              <w:rPr>
+                <w:rFonts w:ascii="Times New Roman" w:hAnsi="Times New Roman" w:cs="Times New Roman"/>
+                <w:sz w:val="18"/>
+                <w:szCs w:val="18"/>
+                <w:lang w:val="en-US"/>
+              </w:rPr>
+            </w:pPr>
+            <w:r>
+              <w:rPr>
+                <w:rFonts w:ascii="Times New Roman" w:hAnsi="Times New Roman" w:cs="Times New Roman"/>
+                <w:sz w:val="18"/>
+                <w:szCs w:val="18"/>
+                <w:lang w:val="en-US"/>
+              </w:rPr>
+              <w:t xml:space="preserve">БИК </w:t>
+            </w:r>
+            <w:proofErr w:type="gramStart"/>
+            <w:r>
+              <w:rPr>
+                <w:rFonts w:ascii="Times New Roman" w:hAnsi="Times New Roman" w:cs="Times New Roman"/>
+                <w:sz w:val="18"/>
+                <w:szCs w:val="18"/>
+                <w:lang w:val="en-US"/>
+              </w:rPr>
+              <w:t xml:space="preserve">{{ </w:t>
             </w:r>
             <w:proofErr w:type="spellStart"/>
             <w:r>
@@ -5911,127 +6193,17 @@
                 <w:szCs w:val="18"/>
                 <w:lang w:val="en-US"/>
               </w:rPr>
-              <w:t>buyer_kpp</w:t>
-            </w:r>
-            <w:proofErr w:type="spellEnd"/>
-            <w:r>
-              <w:rPr>
-                <w:rFonts w:ascii="Times New Roman" w:hAnsi="Times New Roman" w:cs="Times New Roman"/>
-                <w:sz w:val="18"/>
-                <w:szCs w:val="18"/>
-                <w:lang w:val="en-US"/>
-              </w:rPr>
-              <w:t xml:space="preserve"> }}</w:t>
-            </w:r>
-          </w:p>
-          <w:p>
-            <w:pPr>
-              <w:pStyle w:val="ConsPlusNonformat"/>
-              <w:rPr>
-                <w:rFonts w:ascii="Times New Roman" w:hAnsi="Times New Roman" w:cs="Times New Roman"/>
-                <w:sz w:val="18"/>
-                <w:szCs w:val="18"/>
-                <w:lang w:val="en-US"/>
-              </w:rPr>
-            </w:pPr>
-            <w:r>
-              <w:rPr>
-                <w:rFonts w:ascii="Times New Roman" w:hAnsi="Times New Roman" w:cs="Times New Roman"/>
-                <w:sz w:val="18"/>
-                <w:szCs w:val="18"/>
-                <w:lang w:val="en-US"/>
-              </w:rPr>
-              <w:t xml:space="preserve">р/с {{ </w:t>
-            </w:r>
-            <w:proofErr w:type="spellStart"/>
-            <w:r>
-              <w:rPr>
-                <w:rFonts w:ascii="Times New Roman" w:hAnsi="Times New Roman" w:cs="Times New Roman"/>
-                <w:sz w:val="18"/>
-                <w:szCs w:val="18"/>
-                <w:lang w:val="en-US"/>
-              </w:rPr>
-              <w:t>buyer_bank_account</w:t>
-            </w:r>
-            <w:proofErr w:type="spellEnd"/>
-            <w:r>
-              <w:rPr>
-                <w:rFonts w:ascii="Times New Roman" w:hAnsi="Times New Roman" w:cs="Times New Roman"/>
-                <w:sz w:val="18"/>
-                <w:szCs w:val="18"/>
-                <w:lang w:val="en-US"/>
-              </w:rPr>
-              <w:t xml:space="preserve"> }}</w:t>
-            </w:r>
-          </w:p>
-          <w:p>
-            <w:pPr>
-              <w:pStyle w:val="ConsPlusNonformat"/>
-              <w:rPr>
-                <w:rFonts w:ascii="Times New Roman" w:hAnsi="Times New Roman" w:cs="Times New Roman"/>
-                <w:sz w:val="18"/>
-                <w:szCs w:val="18"/>
-                <w:lang w:val="en-US"/>
-              </w:rPr>
-            </w:pPr>
-            <w:r>
-              <w:rPr>
-                <w:rFonts w:ascii="Times New Roman" w:hAnsi="Times New Roman" w:cs="Times New Roman"/>
-                <w:sz w:val="18"/>
-                <w:szCs w:val="18"/>
-                <w:lang w:val="en-US"/>
-              </w:rPr>
-              <w:t xml:space="preserve">{{ </w:t>
-            </w:r>
-            <w:proofErr w:type="spellStart"/>
-            <w:r>
-              <w:rPr>
-                <w:rFonts w:ascii="Times New Roman" w:hAnsi="Times New Roman" w:cs="Times New Roman"/>
-                <w:sz w:val="18"/>
-                <w:szCs w:val="18"/>
-                <w:lang w:val="en-US"/>
-              </w:rPr>
-              <w:t>buyer_bank_name</w:t>
-            </w:r>
-            <w:proofErr w:type="spellEnd"/>
-            <w:r>
-              <w:rPr>
-                <w:rFonts w:ascii="Times New Roman" w:hAnsi="Times New Roman" w:cs="Times New Roman"/>
-                <w:sz w:val="18"/>
-                <w:szCs w:val="18"/>
-                <w:lang w:val="en-US"/>
-              </w:rPr>
-              <w:t xml:space="preserve"> }}</w:t>
-            </w:r>
-          </w:p>
-          <w:p>
-            <w:pPr>
-              <w:pStyle w:val="ConsPlusNonformat"/>
-              <w:rPr>
-                <w:rFonts w:ascii="Times New Roman" w:hAnsi="Times New Roman" w:cs="Times New Roman"/>
-                <w:sz w:val="18"/>
-                <w:szCs w:val="18"/>
-                <w:lang w:val="en-US"/>
-              </w:rPr>
-            </w:pPr>
-            <w:r>
-              <w:rPr>
-                <w:rFonts w:ascii="Times New Roman" w:hAnsi="Times New Roman" w:cs="Times New Roman"/>
-                <w:sz w:val="18"/>
-                <w:szCs w:val="18"/>
-                <w:lang w:val="en-US"/>
-              </w:rPr>
-              <w:t xml:space="preserve">БИК {{ </w:t>
-            </w:r>
-            <w:proofErr w:type="spellStart"/>
-            <w:r>
-              <w:rPr>
-                <w:rFonts w:ascii="Times New Roman" w:hAnsi="Times New Roman" w:cs="Times New Roman"/>
-                <w:sz w:val="18"/>
-                <w:szCs w:val="18"/>
-                <w:lang w:val="en-US"/>
-              </w:rPr>
-              <w:t>buyer_bik</w:t>
+              <w:t>buyer</w:t>
+            </w:r>
+            <w:proofErr w:type="gramEnd"/>
+            <w:r>
+              <w:rPr>
+                <w:rFonts w:ascii="Times New Roman" w:hAnsi="Times New Roman" w:cs="Times New Roman"/>
+                <w:sz w:val="18"/>
+                <w:szCs w:val="18"/>
+                <w:lang w:val="en-US"/>
+              </w:rPr>
+              <w:t>_bik</w:t>
             </w:r>
             <w:proofErr w:type="spellEnd"/>
             <w:r>
@@ -6945,7 +7117,18 @@
           <w:szCs w:val="18"/>
           <w:lang w:eastAsia="ru-RU"/>
         </w:rPr>
-        <w:t xml:space="preserve">ООО «ВТОРОЙ КИЛОМЕТР» </w:t>
+        <w:t>{{ SELLER_NAME }}</w:t>
+      </w:r>
+      <w:r>
+        <w:rPr>
+          <w:rFonts w:ascii="Times New Roman" w:eastAsia="Times New Roman" w:hAnsi="Times New Roman" w:cs="Times New Roman"/>
+          <w:b/>
+          <w:bCs/>
+          <w:sz w:val="18"/>
+          <w:szCs w:val="18"/>
+          <w:lang w:eastAsia="ru-RU"/>
+        </w:rPr>
+        <w:t xml:space="preserve"> </w:t>
       </w:r>
       <w:r>
         <w:rPr>
@@ -9376,7 +9559,29 @@
           <w:szCs w:val="18"/>
           <w:lang w:val="en-US"/>
         </w:rPr>
-        <w:t>additional_services_cost_string</w:t>
+        <w:t>additional_</w:t>
+      </w:r>
+      <w:r>
+        <w:rPr>
+          <w:rFonts w:ascii="Times New Roman" w:hAnsi="Times New Roman" w:cs="Times New Roman"/>
+          <w:b/>
+          <w:bCs/>
+          <w:sz w:val="18"/>
+          <w:szCs w:val="18"/>
+          <w:lang w:val="en-US"/>
+        </w:rPr>
+        <w:t>equipment</w:t>
+      </w:r>
+      <w:r>
+        <w:rPr>
+          <w:rFonts w:ascii="Times New Roman" w:hAnsi="Times New Roman" w:cs="Times New Roman"/>
+          <w:b/>
+          <w:bCs/>
+          <w:sz w:val="18"/>
+          <w:szCs w:val="18"/>
+          <w:lang w:val="en-US"/>
+        </w:rPr>
+        <w:t>_cost_string</w:t>
       </w:r>
       <w:proofErr w:type="spellEnd"/>
       <w:r>
@@ -9432,7 +9637,16 @@
           <w:szCs w:val="18"/>
           <w:lang w:val="en-US"/>
         </w:rPr>
-        <w:t>additional_services</w:t>
+        <w:t>additional_</w:t>
+      </w:r>
+      <w:r>
+        <w:rPr>
+          <w:rFonts w:ascii="Times New Roman" w:hAnsi="Times New Roman" w:cs="Times New Roman"/>
+          <w:sz w:val="18"/>
+          <w:szCs w:val="18"/>
+          <w:lang w:val="en-US"/>
+        </w:rPr>
+        <w:t>equipment</w:t>
       </w:r>
       <w:proofErr w:type="spellEnd"/>
       <w:r>
@@ -14252,6 +14466,7 @@
         </w:rPr>
         <w:t xml:space="preserve">настоящей доверенностью уполномочиваю </w:t>
       </w:r>
+      <w:proofErr w:type="gramStart"/>
       <w:r>
         <w:rPr>
           <w:rFonts w:ascii="Times New Roman" w:eastAsia="Times New Roman" w:hAnsi="Times New Roman" w:cs="Times New Roman"/>
@@ -14261,7 +14476,19 @@
           <w:szCs w:val="18"/>
           <w:lang w:eastAsia="ru-RU"/>
         </w:rPr>
-        <w:t>ООО «ВТОРОЙ КИЛОМЕТР»</w:t>
+        <w:t>{{ SELLER</w:t>
+      </w:r>
+      <w:proofErr w:type="gramEnd"/>
+      <w:r>
+        <w:rPr>
+          <w:rFonts w:ascii="Times New Roman" w:eastAsia="Times New Roman" w:hAnsi="Times New Roman" w:cs="Times New Roman"/>
+          <w:b/>
+          <w:bCs/>
+          <w:sz w:val="18"/>
+          <w:szCs w:val="18"/>
+          <w:lang w:eastAsia="ru-RU"/>
+        </w:rPr>
+        <w:t>_NAME }}</w:t>
       </w:r>
       <w:r>
         <w:rPr>
@@ -17366,12 +17593,23 @@
     <w:name w:val="Hyperlink"/>
     <w:basedOn w:val="a0"/>
     <w:uiPriority w:val="99"/>
-    <w:semiHidden/>
     <w:unhideWhenUsed/>
     <w:rsid w:val="00B251DE"/>
     <w:rPr>
       <w:color w:val="0563C1" w:themeColor="hyperlink"/>
       <w:u w:val="single"/>
+    </w:rPr>
+  </w:style>
+  <w:style w:type="character" w:styleId="ad">
+    <w:name w:val="Unresolved Mention"/>
+    <w:basedOn w:val="a0"/>
+    <w:uiPriority w:val="99"/>
+    <w:semiHidden/>
+    <w:unhideWhenUsed/>
+    <w:rsid w:val="00180AB8"/>
+    <w:rPr>
+      <w:color w:val="605E5C"/>
+      <w:shd w:val="clear" w:color="auto" w:fill="E1DFDD"/>
     </w:rPr>
   </w:style>
 </w:styles>

</xml_diff>

<commit_message>
Fixed inn request middle name error
</commit_message>
<xml_diff>
--- a/documents/templates/1_comissions(Договор поручения).docx
+++ b/documents/templates/1_comissions(Договор поручения).docx
@@ -539,7 +539,75 @@
                 <w:szCs w:val="18"/>
                 <w:lang w:eastAsia="ru-RU"/>
               </w:rPr>
-              <w:t>{{ SELLER_NAME }}</w:t>
+              <w:t xml:space="preserve">{{ </w:t>
+            </w:r>
+            <w:r>
+              <w:rPr>
+                <w:rFonts w:ascii="Times New Roman" w:eastAsia="Times New Roman" w:hAnsi="Times New Roman" w:cs="Times New Roman"/>
+                <w:b/>
+                <w:bCs/>
+                <w:sz w:val="18"/>
+                <w:szCs w:val="18"/>
+                <w:lang w:eastAsia="ru-RU"/>
+              </w:rPr>
+              <w:t>s</w:t>
+            </w:r>
+            <w:proofErr w:type="spellStart"/>
+            <w:r>
+              <w:rPr>
+                <w:rFonts w:ascii="Times New Roman" w:eastAsia="Times New Roman" w:hAnsi="Times New Roman" w:cs="Times New Roman"/>
+                <w:b/>
+                <w:bCs/>
+                <w:sz w:val="18"/>
+                <w:szCs w:val="18"/>
+                <w:lang w:val="en-US" w:eastAsia="ru-RU"/>
+              </w:rPr>
+              <w:t>eller</w:t>
+            </w:r>
+            <w:proofErr w:type="spellEnd"/>
+            <w:r>
+              <w:rPr>
+                <w:rFonts w:ascii="Times New Roman" w:eastAsia="Times New Roman" w:hAnsi="Times New Roman" w:cs="Times New Roman"/>
+                <w:b/>
+                <w:bCs/>
+                <w:sz w:val="18"/>
+                <w:szCs w:val="18"/>
+                <w:lang w:eastAsia="ru-RU"/>
+              </w:rPr>
+              <w:t>_</w:t>
+            </w:r>
+            <w:r>
+              <w:rPr>
+                <w:rFonts w:ascii="Times New Roman" w:eastAsia="Times New Roman" w:hAnsi="Times New Roman" w:cs="Times New Roman"/>
+                <w:b/>
+                <w:bCs/>
+                <w:sz w:val="18"/>
+                <w:szCs w:val="18"/>
+                <w:lang w:val="en-US" w:eastAsia="ru-RU"/>
+              </w:rPr>
+              <w:t>name</w:t>
+            </w:r>
+            <w:r>
+              <w:rPr>
+                <w:rFonts w:ascii="Times New Roman" w:eastAsia="Times New Roman" w:hAnsi="Times New Roman" w:cs="Times New Roman"/>
+                <w:b/>
+                <w:bCs/>
+                <w:sz w:val="18"/>
+                <w:szCs w:val="18"/>
+                <w:lang w:eastAsia="ru-RU"/>
+              </w:rPr>
+              <w:t xml:space="preserve"> </w:t>
+            </w:r>
+            <w:r>
+              <w:rPr>
+                <w:rFonts w:ascii="Times New Roman" w:eastAsia="Times New Roman" w:hAnsi="Times New Roman" w:cs="Times New Roman"/>
+                <w:b/>
+                <w:bCs/>
+                <w:sz w:val="18"/>
+                <w:szCs w:val="18"/>
+                <w:lang w:eastAsia="ru-RU"/>
+              </w:rPr>
+              <w:t>}}</w:t>
             </w:r>
             <w:r>
               <w:rPr>
@@ -7117,7 +7185,64 @@
           <w:szCs w:val="18"/>
           <w:lang w:eastAsia="ru-RU"/>
         </w:rPr>
-        <w:t>{{ SELLER_NAME }}</w:t>
+        <w:t xml:space="preserve">{{ </w:t>
+      </w:r>
+      <w:r>
+        <w:rPr>
+          <w:rFonts w:ascii="Times New Roman" w:eastAsia="Times New Roman" w:hAnsi="Times New Roman" w:cs="Times New Roman"/>
+          <w:b/>
+          <w:bCs/>
+          <w:sz w:val="18"/>
+          <w:szCs w:val="18"/>
+          <w:lang w:eastAsia="ru-RU"/>
+        </w:rPr>
+        <w:t>s</w:t>
+      </w:r>
+      <w:proofErr w:type="spellStart"/>
+      <w:r>
+        <w:rPr>
+          <w:rFonts w:ascii="Times New Roman" w:eastAsia="Times New Roman" w:hAnsi="Times New Roman" w:cs="Times New Roman"/>
+          <w:b/>
+          <w:bCs/>
+          <w:sz w:val="18"/>
+          <w:szCs w:val="18"/>
+          <w:lang w:val="en-US" w:eastAsia="ru-RU"/>
+        </w:rPr>
+        <w:t>eller</w:t>
+      </w:r>
+      <w:proofErr w:type="spellEnd"/>
+      <w:r>
+        <w:rPr>
+          <w:rFonts w:ascii="Times New Roman" w:eastAsia="Times New Roman" w:hAnsi="Times New Roman" w:cs="Times New Roman"/>
+          <w:b/>
+          <w:bCs/>
+          <w:sz w:val="18"/>
+          <w:szCs w:val="18"/>
+          <w:lang w:eastAsia="ru-RU"/>
+        </w:rPr>
+        <w:t>_</w:t>
+      </w:r>
+      <w:r>
+        <w:rPr>
+          <w:rFonts w:ascii="Times New Roman" w:eastAsia="Times New Roman" w:hAnsi="Times New Roman" w:cs="Times New Roman"/>
+          <w:b/>
+          <w:bCs/>
+          <w:sz w:val="18"/>
+          <w:szCs w:val="18"/>
+          <w:lang w:val="en-US" w:eastAsia="ru-RU"/>
+        </w:rPr>
+        <w:t>name</w:t>
+      </w:r>
+      <w:r>
+        <w:rPr>
+          <w:rFonts w:ascii="Times New Roman" w:eastAsia="Times New Roman" w:hAnsi="Times New Roman" w:cs="Times New Roman"/>
+          <w:b/>
+          <w:bCs/>
+          <w:sz w:val="18"/>
+          <w:szCs w:val="18"/>
+          <w:lang w:eastAsia="ru-RU"/>
+        </w:rPr>
+        <w:t xml:space="preserve"> }}</w:t>
       </w:r>
       <w:r>
         <w:rPr>
@@ -14476,9 +14601,8 @@
           <w:szCs w:val="18"/>
           <w:lang w:eastAsia="ru-RU"/>
         </w:rPr>
-        <w:t>{{ SELLER</w:t>
-      </w:r>
-      <w:proofErr w:type="gramEnd"/>
+        <w:t xml:space="preserve">{{ </w:t>
+      </w:r>
       <w:r>
         <w:rPr>
           <w:rFonts w:ascii="Times New Roman" w:eastAsia="Times New Roman" w:hAnsi="Times New Roman" w:cs="Times New Roman"/>
@@ -14488,7 +14612,54 @@
           <w:szCs w:val="18"/>
           <w:lang w:eastAsia="ru-RU"/>
         </w:rPr>
-        <w:t>_NAME }}</w:t>
+        <w:t>s</w:t>
+      </w:r>
+      <w:proofErr w:type="spellStart"/>
+      <w:r>
+        <w:rPr>
+          <w:rFonts w:ascii="Times New Roman" w:eastAsia="Times New Roman" w:hAnsi="Times New Roman" w:cs="Times New Roman"/>
+          <w:b/>
+          <w:bCs/>
+          <w:sz w:val="18"/>
+          <w:szCs w:val="18"/>
+          <w:lang w:val="en-US" w:eastAsia="ru-RU"/>
+        </w:rPr>
+        <w:t>eller</w:t>
+      </w:r>
+      <w:proofErr w:type="spellEnd"/>
+      <w:proofErr w:type="gramEnd"/>
+      <w:r>
+        <w:rPr>
+          <w:rFonts w:ascii="Times New Roman" w:eastAsia="Times New Roman" w:hAnsi="Times New Roman" w:cs="Times New Roman"/>
+          <w:b/>
+          <w:bCs/>
+          <w:sz w:val="18"/>
+          <w:szCs w:val="18"/>
+          <w:lang w:eastAsia="ru-RU"/>
+        </w:rPr>
+        <w:t>_</w:t>
+      </w:r>
+      <w:r>
+        <w:rPr>
+          <w:rFonts w:ascii="Times New Roman" w:eastAsia="Times New Roman" w:hAnsi="Times New Roman" w:cs="Times New Roman"/>
+          <w:b/>
+          <w:bCs/>
+          <w:sz w:val="18"/>
+          <w:szCs w:val="18"/>
+          <w:lang w:val="en-US" w:eastAsia="ru-RU"/>
+        </w:rPr>
+        <w:t>name</w:t>
+      </w:r>
+      <w:r>
+        <w:rPr>
+          <w:rFonts w:ascii="Times New Roman" w:eastAsia="Times New Roman" w:hAnsi="Times New Roman" w:cs="Times New Roman"/>
+          <w:b/>
+          <w:bCs/>
+          <w:sz w:val="18"/>
+          <w:szCs w:val="18"/>
+          <w:lang w:eastAsia="ru-RU"/>
+        </w:rPr>
+        <w:t xml:space="preserve"> }}</w:t>
       </w:r>
       <w:r>
         <w:rPr>

</xml_diff>